<commit_message>
Update 12/12/2023 1:05AM EST
Updates as of 1:05AM EST on 12/12/2023.
</commit_message>
<xml_diff>
--- a/&ANATOMY/%STOMACH WAR CRIME PREVENTION/20231212 - Global United Defense, Inc. - Stomach War Crime Prevention Security Systems - v1.0.2.10.docx
+++ b/&ANATOMY/%STOMACH WAR CRIME PREVENTION/20231212 - Global United Defense, Inc. - Stomach War Crime Prevention Security Systems - v1.0.2.10.docx
@@ -213,7 +213,7 @@
           <w:sz w:val="28"/>
           <w:szCs w:val="28"/>
         </w:rPr>
-        <w:t>12/12/2023 12:02:15 AM</w:t>
+        <w:t>12/12/2023 1:04:07 AM</w:t>
       </w:r>
     </w:p>
     <w:p>
@@ -3517,15 +3517,7 @@
           <w:bCs/>
           <w:color w:val="FF0000"/>
         </w:rPr>
-        <w:t>STOMACH F</w:t>
-      </w:r>
-      <w:r>
-        <w:rPr>
-          <w:b/>
-          <w:bCs/>
-          <w:color w:val="FF0000"/>
-        </w:rPr>
-        <w:t>OLD</w:t>
+        <w:t>STOMACH FOLD</w:t>
       </w:r>
       <w:r>
         <w:rPr>
@@ -3697,7 +3689,15 @@
           <w:bCs/>
           <w:color w:val="FF0000"/>
         </w:rPr>
-        <w:t>STOMACH LUMP</w:t>
+        <w:t xml:space="preserve">STOMACH </w:t>
+      </w:r>
+      <w:r>
+        <w:rPr>
+          <w:b/>
+          <w:bCs/>
+          <w:color w:val="FF0000"/>
+        </w:rPr>
+        <w:t>INTENSE PAIN</w:t>
       </w:r>
       <w:r>
         <w:rPr>
@@ -3719,14 +3719,7 @@
           <w:b/>
           <w:bCs/>
         </w:rPr>
-        <w:t>)</w:t>
-      </w:r>
-      <w:r>
-        <w:rPr>
-          <w:b/>
-          <w:bCs/>
-        </w:rPr>
-        <w:t>;</w:t>
+        <w:t>);</w:t>
       </w:r>
     </w:p>
     <w:p>
@@ -3764,7 +3757,29 @@
           <w:bCs/>
           <w:color w:val="FF0000"/>
         </w:rPr>
-        <w:t>STOMACH NUMBNESS</w:t>
+        <w:t>STOMACH LUMP</w:t>
+      </w:r>
+      <w:r>
+        <w:rPr>
+          <w:b/>
+          <w:bCs/>
+        </w:rPr>
+        <w:t>(</w:t>
+      </w:r>
+      <w:r>
+        <w:rPr>
+          <w:b/>
+          <w:bCs/>
+          <w:color w:val="808080" w:themeColor="background1" w:themeShade="80"/>
+        </w:rPr>
+        <w:t>S</w:t>
+      </w:r>
+      <w:r>
+        <w:rPr>
+          <w:b/>
+          <w:bCs/>
+        </w:rPr>
+        <w:t>)</w:t>
       </w:r>
       <w:r>
         <w:rPr>
@@ -3809,29 +3824,7 @@
           <w:bCs/>
           <w:color w:val="FF0000"/>
         </w:rPr>
-        <w:t>STOMACH PAIN CRIME</w:t>
-      </w:r>
-      <w:r>
-        <w:rPr>
-          <w:b/>
-          <w:bCs/>
-        </w:rPr>
-        <w:t>(</w:t>
-      </w:r>
-      <w:r>
-        <w:rPr>
-          <w:b/>
-          <w:bCs/>
-          <w:color w:val="808080" w:themeColor="background1" w:themeShade="80"/>
-        </w:rPr>
-        <w:t>S</w:t>
-      </w:r>
-      <w:r>
-        <w:rPr>
-          <w:b/>
-          <w:bCs/>
-        </w:rPr>
-        <w:t>)</w:t>
+        <w:t>STOMACH NUMBNESS</w:t>
       </w:r>
       <w:r>
         <w:rPr>
@@ -3876,7 +3869,29 @@
           <w:bCs/>
           <w:color w:val="FF0000"/>
         </w:rPr>
-        <w:t>STOMACH PAIN</w:t>
+        <w:t>STOMACH PAIN CRIME</w:t>
+      </w:r>
+      <w:r>
+        <w:rPr>
+          <w:b/>
+          <w:bCs/>
+        </w:rPr>
+        <w:t>(</w:t>
+      </w:r>
+      <w:r>
+        <w:rPr>
+          <w:b/>
+          <w:bCs/>
+          <w:color w:val="808080" w:themeColor="background1" w:themeShade="80"/>
+        </w:rPr>
+        <w:t>S</w:t>
+      </w:r>
+      <w:r>
+        <w:rPr>
+          <w:b/>
+          <w:bCs/>
+        </w:rPr>
+        <w:t>)</w:t>
       </w:r>
       <w:r>
         <w:rPr>
@@ -3921,7 +3936,7 @@
           <w:bCs/>
           <w:color w:val="FF0000"/>
         </w:rPr>
-        <w:t>STOMACH POUNDING</w:t>
+        <w:t>STOMACH PAIN</w:t>
       </w:r>
       <w:r>
         <w:rPr>
@@ -3966,7 +3981,7 @@
           <w:bCs/>
           <w:color w:val="FF0000"/>
         </w:rPr>
-        <w:t>STOMACH PUMP</w:t>
+        <w:t>STOMACH POUNDING</w:t>
       </w:r>
       <w:r>
         <w:rPr>
@@ -4011,29 +4026,7 @@
           <w:bCs/>
           <w:color w:val="FF0000"/>
         </w:rPr>
-        <w:t>STOMACH ROLL</w:t>
-      </w:r>
-      <w:r>
-        <w:rPr>
-          <w:b/>
-          <w:bCs/>
-        </w:rPr>
-        <w:t>(</w:t>
-      </w:r>
-      <w:r>
-        <w:rPr>
-          <w:b/>
-          <w:bCs/>
-          <w:color w:val="808080" w:themeColor="background1" w:themeShade="80"/>
-        </w:rPr>
-        <w:t>S</w:t>
-      </w:r>
-      <w:r>
-        <w:rPr>
-          <w:b/>
-          <w:bCs/>
-        </w:rPr>
-        <w:t>)</w:t>
+        <w:t>STOMACH PUMP</w:t>
       </w:r>
       <w:r>
         <w:rPr>
@@ -4078,7 +4071,29 @@
           <w:bCs/>
           <w:color w:val="FF0000"/>
         </w:rPr>
-        <w:t>STOMACH STUN</w:t>
+        <w:t>STOMACH ROLL</w:t>
+      </w:r>
+      <w:r>
+        <w:rPr>
+          <w:b/>
+          <w:bCs/>
+        </w:rPr>
+        <w:t>(</w:t>
+      </w:r>
+      <w:r>
+        <w:rPr>
+          <w:b/>
+          <w:bCs/>
+          <w:color w:val="808080" w:themeColor="background1" w:themeShade="80"/>
+        </w:rPr>
+        <w:t>S</w:t>
+      </w:r>
+      <w:r>
+        <w:rPr>
+          <w:b/>
+          <w:bCs/>
+        </w:rPr>
+        <w:t>)</w:t>
       </w:r>
       <w:r>
         <w:rPr>
@@ -4123,7 +4138,7 @@
           <w:bCs/>
           <w:color w:val="FF0000"/>
         </w:rPr>
-        <w:t>STOMACH THROWUP</w:t>
+        <w:t>STOMACH STUN</w:t>
       </w:r>
       <w:r>
         <w:rPr>
@@ -4168,14 +4183,37 @@
           <w:bCs/>
           <w:color w:val="FF0000"/>
         </w:rPr>
-        <w:t>STOMACH TREASON</w:t>
-      </w:r>
-      <w:r>
-        <w:rPr>
-          <w:b/>
-          <w:bCs/>
-        </w:rPr>
-        <w:t>;</w:t>
+        <w:t xml:space="preserve">STOMACH </w:t>
+      </w:r>
+      <w:r>
+        <w:rPr>
+          <w:b/>
+          <w:bCs/>
+          <w:color w:val="FF0000"/>
+        </w:rPr>
+        <w:t>TEAR</w:t>
+      </w:r>
+      <w:r>
+        <w:rPr>
+          <w:b/>
+          <w:bCs/>
+        </w:rPr>
+        <w:t>(</w:t>
+      </w:r>
+      <w:r>
+        <w:rPr>
+          <w:b/>
+          <w:bCs/>
+          <w:color w:val="808080" w:themeColor="background1" w:themeShade="80"/>
+        </w:rPr>
+        <w:t>S</w:t>
+      </w:r>
+      <w:r>
+        <w:rPr>
+          <w:b/>
+          <w:bCs/>
+        </w:rPr>
+        <w:t>);</w:t>
       </w:r>
     </w:p>
     <w:p>
@@ -4213,29 +4251,7 @@
           <w:bCs/>
           <w:color w:val="FF0000"/>
         </w:rPr>
-        <w:t>STOMACH WAR CRIME</w:t>
-      </w:r>
-      <w:r>
-        <w:rPr>
-          <w:b/>
-          <w:bCs/>
-        </w:rPr>
-        <w:t>(</w:t>
-      </w:r>
-      <w:r>
-        <w:rPr>
-          <w:b/>
-          <w:bCs/>
-          <w:color w:val="808080" w:themeColor="background1" w:themeShade="80"/>
-        </w:rPr>
-        <w:t>S</w:t>
-      </w:r>
-      <w:r>
-        <w:rPr>
-          <w:b/>
-          <w:bCs/>
-        </w:rPr>
-        <w:t>)</w:t>
+        <w:t>STOMACH THROWUP</w:t>
       </w:r>
       <w:r>
         <w:rPr>
@@ -4259,6 +4275,118 @@
           <w:u w:val="single"/>
         </w:rPr>
         <w:lastRenderedPageBreak/>
+        <w:t>PREVENTION SECURITY SYSTEM</w:t>
+      </w:r>
+      <w:r>
+        <w:t>:</w:t>
+      </w:r>
+      <w:r>
+        <w:t xml:space="preserve"> </w:t>
+      </w:r>
+      <w:r>
+        <w:rPr>
+          <w:b/>
+          <w:bCs/>
+          <w:color w:val="FF0000"/>
+        </w:rPr>
+        <w:t xml:space="preserve">ANY </w:t>
+      </w:r>
+      <w:r>
+        <w:rPr>
+          <w:b/>
+          <w:bCs/>
+          <w:color w:val="FF0000"/>
+        </w:rPr>
+        <w:t>STOMACH TREASON</w:t>
+      </w:r>
+      <w:r>
+        <w:rPr>
+          <w:b/>
+          <w:bCs/>
+        </w:rPr>
+        <w:t>;</w:t>
+      </w:r>
+    </w:p>
+    <w:p>
+      <w:pPr>
+        <w:ind w:left="720"/>
+        <w:jc w:val="both"/>
+        <w:rPr>
+          <w:b/>
+          <w:bCs/>
+        </w:rPr>
+      </w:pPr>
+      <w:r>
+        <w:rPr>
+          <w:u w:val="single"/>
+        </w:rPr>
+        <w:t>PREVENTION SECURITY SYSTEM</w:t>
+      </w:r>
+      <w:r>
+        <w:t>:</w:t>
+      </w:r>
+      <w:r>
+        <w:t xml:space="preserve"> </w:t>
+      </w:r>
+      <w:r>
+        <w:rPr>
+          <w:b/>
+          <w:bCs/>
+          <w:color w:val="FF0000"/>
+        </w:rPr>
+        <w:t xml:space="preserve">ANY </w:t>
+      </w:r>
+      <w:r>
+        <w:rPr>
+          <w:b/>
+          <w:bCs/>
+          <w:color w:val="FF0000"/>
+        </w:rPr>
+        <w:t>STOMACH WAR CRIME</w:t>
+      </w:r>
+      <w:r>
+        <w:rPr>
+          <w:b/>
+          <w:bCs/>
+        </w:rPr>
+        <w:t>(</w:t>
+      </w:r>
+      <w:r>
+        <w:rPr>
+          <w:b/>
+          <w:bCs/>
+          <w:color w:val="808080" w:themeColor="background1" w:themeShade="80"/>
+        </w:rPr>
+        <w:t>S</w:t>
+      </w:r>
+      <w:r>
+        <w:rPr>
+          <w:b/>
+          <w:bCs/>
+        </w:rPr>
+        <w:t>)</w:t>
+      </w:r>
+      <w:r>
+        <w:rPr>
+          <w:b/>
+          <w:bCs/>
+        </w:rPr>
+        <w:t>;</w:t>
+      </w:r>
+    </w:p>
+    <w:p>
+      <w:pPr>
+        <w:ind w:left="720"/>
+        <w:jc w:val="both"/>
+        <w:rPr>
+          <w:b/>
+          <w:bCs/>
+        </w:rPr>
+      </w:pPr>
+      <w:r>
+        <w:rPr>
+          <w:u w:val="single"/>
+        </w:rPr>
         <w:t>PREVENTION SECURITY SYSTEM</w:t>
       </w:r>
       <w:r>

</xml_diff>